<commit_message>
code checking for Finance
code checking for Finance
</commit_message>
<xml_diff>
--- a/Coursera/1. Into-Finance-Basics-Michigan/Introduction-to-Finance-Basics.docx
+++ b/Coursera/1. Into-Finance-Basics-Michigan/Introduction-to-Finance-Basics.docx
@@ -51,7 +51,15 @@
         </w:numPr>
       </w:pPr>
       <w:r>
-        <w:t xml:space="preserve">Invest in building , roads etc.. </w:t>
+        <w:t xml:space="preserve">Invest in </w:t>
+      </w:r>
+      <w:proofErr w:type="gramStart"/>
+      <w:r>
+        <w:t>building ,</w:t>
+      </w:r>
+      <w:proofErr w:type="gramEnd"/>
+      <w:r>
+        <w:t xml:space="preserve"> roads etc.. </w:t>
       </w:r>
       <w:r>
         <w:sym w:font="Wingdings" w:char="F0E0"/>
@@ -80,8 +88,13 @@
           <w:numId w:val="1"/>
         </w:numPr>
       </w:pPr>
-      <w:r>
-        <w:t>Its like a resume of the company</w:t>
+      <w:proofErr w:type="spellStart"/>
+      <w:r>
+        <w:t>Its</w:t>
+      </w:r>
+      <w:proofErr w:type="spellEnd"/>
+      <w:r>
+        <w:t xml:space="preserve"> like a resume of the company</w:t>
       </w:r>
     </w:p>
     <w:p>
@@ -93,7 +106,23 @@
         </w:numPr>
       </w:pPr>
       <w:r>
-        <w:t>If we need to know how good its since last months , we can simply see the financial statements and understand</w:t>
+        <w:t xml:space="preserve">If we need to know how good </w:t>
+      </w:r>
+      <w:proofErr w:type="spellStart"/>
+      <w:r>
+        <w:t>its</w:t>
+      </w:r>
+      <w:proofErr w:type="spellEnd"/>
+      <w:r>
+        <w:t xml:space="preserve"> since last </w:t>
+      </w:r>
+      <w:proofErr w:type="gramStart"/>
+      <w:r>
+        <w:t>months ,</w:t>
+      </w:r>
+      <w:proofErr w:type="gramEnd"/>
+      <w:r>
+        <w:t xml:space="preserve"> we can simply see the financial statements and understand</w:t>
       </w:r>
     </w:p>
     <w:p>
@@ -220,10 +249,18 @@
         </w:numPr>
       </w:pPr>
       <w:r>
-        <w:t>Single person is owner</w:t>
-      </w:r>
-      <w:r>
-        <w:t xml:space="preserve"> , he only runs the business</w:t>
+        <w:t xml:space="preserve">Single person is </w:t>
+      </w:r>
+      <w:proofErr w:type="gramStart"/>
+      <w:r>
+        <w:t>owner</w:t>
+      </w:r>
+      <w:r>
+        <w:t xml:space="preserve"> ,</w:t>
+      </w:r>
+      <w:proofErr w:type="gramEnd"/>
+      <w:r>
+        <w:t xml:space="preserve"> he only runs the business</w:t>
       </w:r>
     </w:p>
     <w:p>
@@ -247,7 +284,15 @@
         </w:numPr>
       </w:pPr>
       <w:r>
-        <w:t>Ex: bakeries , barber, restaurants</w:t>
+        <w:t xml:space="preserve">Ex: </w:t>
+      </w:r>
+      <w:proofErr w:type="gramStart"/>
+      <w:r>
+        <w:t>bakeries ,</w:t>
+      </w:r>
+      <w:proofErr w:type="gramEnd"/>
+      <w:r>
+        <w:t xml:space="preserve"> barber, restaurants</w:t>
       </w:r>
       <w:r>
         <w:t>…</w:t>
@@ -289,7 +334,23 @@
           <w:b/>
           <w:bCs/>
         </w:rPr>
-        <w:t xml:space="preserve"> ( included in DOW Jones industrial average in 2018)</w:t>
+        <w:t xml:space="preserve"> </w:t>
+      </w:r>
+      <w:proofErr w:type="gramStart"/>
+      <w:r>
+        <w:rPr>
+          <w:b/>
+          <w:bCs/>
+        </w:rPr>
+        <w:t>( included</w:t>
+      </w:r>
+      <w:proofErr w:type="gramEnd"/>
+      <w:r>
+        <w:rPr>
+          <w:b/>
+          <w:bCs/>
+        </w:rPr>
+        <w:t xml:space="preserve"> in DOW Jones industrial average in 2018)</w:t>
       </w:r>
     </w:p>
     <w:p>
@@ -364,34 +425,63 @@
         </w:numPr>
       </w:pPr>
       <w:r>
-        <w:t>Ex: for liquor we need license , but for this one , its not really needed</w:t>
-      </w:r>
-    </w:p>
-    <w:p>
-      <w:pPr>
-        <w:pStyle w:val="ListParagraph"/>
-        <w:numPr>
-          <w:ilvl w:val="2"/>
-          <w:numId w:val="2"/>
-        </w:numPr>
-      </w:pPr>
-      <w:r>
-        <w:t>Complete control</w:t>
-      </w:r>
-      <w:r>
-        <w:t xml:space="preserve"> , no need to consult , quick decision , easy changes</w:t>
-      </w:r>
-    </w:p>
-    <w:p>
-      <w:pPr>
-        <w:pStyle w:val="ListParagraph"/>
-        <w:numPr>
-          <w:ilvl w:val="2"/>
-          <w:numId w:val="2"/>
-        </w:numPr>
-      </w:pPr>
-      <w:r>
-        <w:t>Taxes , no separate taxes. All profits are yours</w:t>
+        <w:t xml:space="preserve">Ex: for liquor we need </w:t>
+      </w:r>
+      <w:proofErr w:type="gramStart"/>
+      <w:r>
+        <w:t>license ,</w:t>
+      </w:r>
+      <w:proofErr w:type="gramEnd"/>
+      <w:r>
+        <w:t xml:space="preserve"> but for this one , </w:t>
+      </w:r>
+      <w:proofErr w:type="spellStart"/>
+      <w:r>
+        <w:t>its</w:t>
+      </w:r>
+      <w:proofErr w:type="spellEnd"/>
+      <w:r>
+        <w:t xml:space="preserve"> not really needed</w:t>
+      </w:r>
+    </w:p>
+    <w:p>
+      <w:pPr>
+        <w:pStyle w:val="ListParagraph"/>
+        <w:numPr>
+          <w:ilvl w:val="2"/>
+          <w:numId w:val="2"/>
+        </w:numPr>
+      </w:pPr>
+      <w:r>
+        <w:t xml:space="preserve">Complete </w:t>
+      </w:r>
+      <w:proofErr w:type="gramStart"/>
+      <w:r>
+        <w:t>control</w:t>
+      </w:r>
+      <w:r>
+        <w:t xml:space="preserve"> ,</w:t>
+      </w:r>
+      <w:proofErr w:type="gramEnd"/>
+      <w:r>
+        <w:t xml:space="preserve"> no need to consult , quick decision , easy changes</w:t>
+      </w:r>
+    </w:p>
+    <w:p>
+      <w:pPr>
+        <w:pStyle w:val="ListParagraph"/>
+        <w:numPr>
+          <w:ilvl w:val="2"/>
+          <w:numId w:val="2"/>
+        </w:numPr>
+      </w:pPr>
+      <w:proofErr w:type="gramStart"/>
+      <w:r>
+        <w:t>Taxes ,</w:t>
+      </w:r>
+      <w:proofErr w:type="gramEnd"/>
+      <w:r>
+        <w:t xml:space="preserve"> no separate taxes. All profits are yours</w:t>
       </w:r>
     </w:p>
     <w:p>
@@ -463,7 +553,15 @@
         </w:rPr>
       </w:pPr>
       <w:r>
-        <w:t>If business is broke , then you need to take in all the expenses</w:t>
+        <w:t xml:space="preserve">If business is </w:t>
+      </w:r>
+      <w:proofErr w:type="gramStart"/>
+      <w:r>
+        <w:t>broke ,</w:t>
+      </w:r>
+      <w:proofErr w:type="gramEnd"/>
+      <w:r>
+        <w:t xml:space="preserve"> then you need to take in all the expenses</w:t>
       </w:r>
     </w:p>
     <w:p>
@@ -479,7 +577,23 @@
         </w:rPr>
       </w:pPr>
       <w:r>
-        <w:t>Limited life , life of company is linked to life of owner. Owner quits , sells , dies , business dies</w:t>
+        <w:t xml:space="preserve">Limited </w:t>
+      </w:r>
+      <w:proofErr w:type="gramStart"/>
+      <w:r>
+        <w:t>life ,</w:t>
+      </w:r>
+      <w:proofErr w:type="gramEnd"/>
+      <w:r>
+        <w:t xml:space="preserve"> life of company is linked to life of owner. Owner </w:t>
+      </w:r>
+      <w:proofErr w:type="gramStart"/>
+      <w:r>
+        <w:t>quits ,</w:t>
+      </w:r>
+      <w:proofErr w:type="gramEnd"/>
+      <w:r>
+        <w:t xml:space="preserve"> sells , dies , business dies</w:t>
       </w:r>
     </w:p>
     <w:p>
@@ -495,7 +609,23 @@
         </w:rPr>
       </w:pPr>
       <w:r>
-        <w:t>Difficult to obtain money , banks are hesitant to lend money.. cos if business fails , then only one person needs to pay entire amount and there is a risk if he is unable to do so.</w:t>
+        <w:t xml:space="preserve">Difficult to obtain </w:t>
+      </w:r>
+      <w:proofErr w:type="gramStart"/>
+      <w:r>
+        <w:t>money ,</w:t>
+      </w:r>
+      <w:proofErr w:type="gramEnd"/>
+      <w:r>
+        <w:t xml:space="preserve"> banks are hesitant to lend money.. cos if business </w:t>
+      </w:r>
+      <w:proofErr w:type="gramStart"/>
+      <w:r>
+        <w:t>fails ,</w:t>
+      </w:r>
+      <w:proofErr w:type="gramEnd"/>
+      <w:r>
+        <w:t xml:space="preserve"> then only one person needs to pay entire amount and there is a risk if he is unable to do so.</w:t>
       </w:r>
     </w:p>
     <w:p>
@@ -623,20 +753,35 @@
         </w:numPr>
       </w:pPr>
       <w:r>
-        <w:t xml:space="preserve">Many big companies  started with partner ship </w:t>
-      </w:r>
-    </w:p>
-    <w:p>
-      <w:pPr>
-        <w:pStyle w:val="ListParagraph"/>
-        <w:numPr>
-          <w:ilvl w:val="2"/>
-          <w:numId w:val="2"/>
-        </w:numPr>
-      </w:pPr>
-      <w:r>
-        <w:t>Morgan stanley</w:t>
-      </w:r>
+        <w:t xml:space="preserve">Many big </w:t>
+      </w:r>
+      <w:proofErr w:type="gramStart"/>
+      <w:r>
+        <w:t>companies  started</w:t>
+      </w:r>
+      <w:proofErr w:type="gramEnd"/>
+      <w:r>
+        <w:t xml:space="preserve"> with partner ship </w:t>
+      </w:r>
+    </w:p>
+    <w:p>
+      <w:pPr>
+        <w:pStyle w:val="ListParagraph"/>
+        <w:numPr>
+          <w:ilvl w:val="2"/>
+          <w:numId w:val="2"/>
+        </w:numPr>
+      </w:pPr>
+      <w:proofErr w:type="gramStart"/>
+      <w:r>
+        <w:t xml:space="preserve">Morgan </w:t>
+      </w:r>
+      <w:proofErr w:type="spellStart"/>
+      <w:r>
+        <w:t>stanley</w:t>
+      </w:r>
+      <w:proofErr w:type="spellEnd"/>
+      <w:proofErr w:type="gramEnd"/>
     </w:p>
     <w:p>
       <w:pPr>
@@ -658,9 +803,16 @@
           <w:numId w:val="2"/>
         </w:numPr>
       </w:pPr>
-      <w:r>
-        <w:t>Goldman sachs</w:t>
-      </w:r>
+      <w:proofErr w:type="gramStart"/>
+      <w:r>
+        <w:t xml:space="preserve">Goldman </w:t>
+      </w:r>
+      <w:proofErr w:type="spellStart"/>
+      <w:r>
+        <w:t>sachs</w:t>
+      </w:r>
+      <w:proofErr w:type="spellEnd"/>
+      <w:proofErr w:type="gramEnd"/>
     </w:p>
     <w:p>
       <w:pPr>
@@ -773,7 +925,15 @@
         </w:numPr>
       </w:pPr>
       <w:r>
-        <w:t xml:space="preserve">Accounting companies like KPMG , Deloitte </w:t>
+        <w:t xml:space="preserve">Accounting companies like </w:t>
+      </w:r>
+      <w:proofErr w:type="gramStart"/>
+      <w:r>
+        <w:t>KPMG ,</w:t>
+      </w:r>
+      <w:proofErr w:type="gramEnd"/>
+      <w:r>
+        <w:t xml:space="preserve"> Deloitte </w:t>
       </w:r>
     </w:p>
     <w:p>
@@ -851,7 +1011,15 @@
         <w:t>When the company grows, its shares are traded in public markets as NYSE or NASDAQ</w:t>
       </w:r>
       <w:r>
-        <w:t xml:space="preserve"> ( Public companies)</w:t>
+        <w:t xml:space="preserve"> </w:t>
+      </w:r>
+      <w:proofErr w:type="gramStart"/>
+      <w:r>
+        <w:t>( Public</w:t>
+      </w:r>
+      <w:proofErr w:type="gramEnd"/>
+      <w:r>
+        <w:t xml:space="preserve"> companies)</w:t>
       </w:r>
     </w:p>
     <w:p>
@@ -908,7 +1076,23 @@
         </w:numPr>
       </w:pPr>
       <w:r>
-        <w:t>If shareholders wants to leave , they can leave and corp can continue to work. They will simply sell the shares</w:t>
+        <w:t xml:space="preserve">If shareholders wants to </w:t>
+      </w:r>
+      <w:proofErr w:type="gramStart"/>
+      <w:r>
+        <w:t>leave ,</w:t>
+      </w:r>
+      <w:proofErr w:type="gramEnd"/>
+      <w:r>
+        <w:t xml:space="preserve"> they can leave and </w:t>
+      </w:r>
+      <w:proofErr w:type="spellStart"/>
+      <w:r>
+        <w:t>corp</w:t>
+      </w:r>
+      <w:proofErr w:type="spellEnd"/>
+      <w:r>
+        <w:t xml:space="preserve"> can continue to work. They will simply sell the shares</w:t>
       </w:r>
     </w:p>
     <w:p>
@@ -1004,34 +1188,74 @@
         <w:t>Then dividends are paid to shareholders</w:t>
       </w:r>
       <w:r>
-        <w:t xml:space="preserve"> ( taxed at personal level)</w:t>
-      </w:r>
-    </w:p>
-    <w:p>
-      <w:pPr>
-        <w:pStyle w:val="ListParagraph"/>
-        <w:numPr>
-          <w:ilvl w:val="2"/>
-          <w:numId w:val="2"/>
-        </w:numPr>
-      </w:pPr>
-      <w:r>
-        <w:t>Cost to form a corp is higher than other structures</w:t>
-      </w:r>
-      <w:r>
-        <w:t xml:space="preserve"> ( complex legal requirement)</w:t>
-      </w:r>
-    </w:p>
-    <w:p>
-      <w:pPr>
-        <w:pStyle w:val="ListParagraph"/>
-        <w:numPr>
-          <w:ilvl w:val="2"/>
-          <w:numId w:val="2"/>
-        </w:numPr>
-      </w:pPr>
-      <w:r>
-        <w:t xml:space="preserve">Book keeping , share holder meeting , </w:t>
+        <w:t xml:space="preserve"> </w:t>
+      </w:r>
+      <w:proofErr w:type="gramStart"/>
+      <w:r>
+        <w:t>( taxed</w:t>
+      </w:r>
+      <w:proofErr w:type="gramEnd"/>
+      <w:r>
+        <w:t xml:space="preserve"> at personal level)</w:t>
+      </w:r>
+    </w:p>
+    <w:p>
+      <w:pPr>
+        <w:pStyle w:val="ListParagraph"/>
+        <w:numPr>
+          <w:ilvl w:val="2"/>
+          <w:numId w:val="2"/>
+        </w:numPr>
+      </w:pPr>
+      <w:r>
+        <w:t xml:space="preserve">Cost to form a </w:t>
+      </w:r>
+      <w:proofErr w:type="spellStart"/>
+      <w:r>
+        <w:t>corp</w:t>
+      </w:r>
+      <w:proofErr w:type="spellEnd"/>
+      <w:r>
+        <w:t xml:space="preserve"> is higher than other structures</w:t>
+      </w:r>
+      <w:r>
+        <w:t xml:space="preserve"> </w:t>
+      </w:r>
+      <w:proofErr w:type="gramStart"/>
+      <w:r>
+        <w:t>( complex</w:t>
+      </w:r>
+      <w:proofErr w:type="gramEnd"/>
+      <w:r>
+        <w:t xml:space="preserve"> legal requirement)</w:t>
+      </w:r>
+    </w:p>
+    <w:p>
+      <w:pPr>
+        <w:pStyle w:val="ListParagraph"/>
+        <w:numPr>
+          <w:ilvl w:val="2"/>
+          <w:numId w:val="2"/>
+        </w:numPr>
+      </w:pPr>
+      <w:r>
+        <w:t xml:space="preserve">Book </w:t>
+      </w:r>
+      <w:proofErr w:type="gramStart"/>
+      <w:r>
+        <w:t>keeping ,</w:t>
+      </w:r>
+      <w:proofErr w:type="gramEnd"/>
+      <w:r>
+        <w:t xml:space="preserve"> </w:t>
+      </w:r>
+      <w:proofErr w:type="spellStart"/>
+      <w:r>
+        <w:t>share holder</w:t>
+      </w:r>
+      <w:proofErr w:type="spellEnd"/>
+      <w:r>
+        <w:t xml:space="preserve"> meeting , </w:t>
       </w:r>
     </w:p>
     <w:p>
@@ -1058,7 +1282,15 @@
         <w:t>Article of Incorporation</w:t>
       </w:r>
       <w:r>
-        <w:t xml:space="preserve"> ( Article of association ,  corporate charter)</w:t>
+        <w:t xml:space="preserve"> </w:t>
+      </w:r>
+      <w:proofErr w:type="gramStart"/>
+      <w:r>
+        <w:t>( Article</w:t>
+      </w:r>
+      <w:proofErr w:type="gramEnd"/>
+      <w:r>
+        <w:t xml:space="preserve"> of association ,  corporate charter)</w:t>
       </w:r>
     </w:p>
     <w:p>
@@ -1073,7 +1305,15 @@
         <w:t>Birth certificate of corporation.</w:t>
       </w:r>
       <w:r>
-        <w:t xml:space="preserve"> ( funding document</w:t>
+        <w:t xml:space="preserve"> </w:t>
+      </w:r>
+      <w:proofErr w:type="gramStart"/>
+      <w:r>
+        <w:t>( funding</w:t>
+      </w:r>
+      <w:proofErr w:type="gramEnd"/>
+      <w:r>
+        <w:t xml:space="preserve"> document</w:t>
       </w:r>
       <w:r>
         <w:t>)</w:t>
@@ -1088,8 +1328,13 @@
         </w:numPr>
       </w:pPr>
       <w:r>
-        <w:t>TARGET corp</w:t>
-      </w:r>
+        <w:t xml:space="preserve">TARGET </w:t>
+      </w:r>
+      <w:proofErr w:type="spellStart"/>
+      <w:r>
+        <w:t>corp</w:t>
+      </w:r>
+      <w:proofErr w:type="spellEnd"/>
     </w:p>
     <w:p>
       <w:pPr>
@@ -1106,31 +1351,60 @@
         <w:sym w:font="Wingdings" w:char="F0E0"/>
       </w:r>
       <w:r>
-        <w:t xml:space="preserve"> how to run the corp</w:t>
-      </w:r>
-    </w:p>
-    <w:p>
-      <w:pPr>
-        <w:pStyle w:val="ListParagraph"/>
-        <w:numPr>
-          <w:ilvl w:val="2"/>
-          <w:numId w:val="2"/>
-        </w:numPr>
-      </w:pPr>
-      <w:r>
-        <w:t>Legal backbone of corp. (  work with Article of Association)</w:t>
-      </w:r>
-    </w:p>
-    <w:p>
-      <w:pPr>
-        <w:pStyle w:val="ListParagraph"/>
-        <w:numPr>
-          <w:ilvl w:val="1"/>
-          <w:numId w:val="2"/>
-        </w:numPr>
-      </w:pPr>
-      <w:r>
-        <w:t>In US corp constitute to only 20% of the business , but they contribute 70 % of total business profits</w:t>
+        <w:t xml:space="preserve"> how to run the </w:t>
+      </w:r>
+      <w:proofErr w:type="spellStart"/>
+      <w:r>
+        <w:t>corp</w:t>
+      </w:r>
+      <w:proofErr w:type="spellEnd"/>
+    </w:p>
+    <w:p>
+      <w:pPr>
+        <w:pStyle w:val="ListParagraph"/>
+        <w:numPr>
+          <w:ilvl w:val="2"/>
+          <w:numId w:val="2"/>
+        </w:numPr>
+      </w:pPr>
+      <w:r>
+        <w:t xml:space="preserve">Legal backbone of corp. </w:t>
+      </w:r>
+      <w:proofErr w:type="gramStart"/>
+      <w:r>
+        <w:t>(  work</w:t>
+      </w:r>
+      <w:proofErr w:type="gramEnd"/>
+      <w:r>
+        <w:t xml:space="preserve"> with Article of Association)</w:t>
+      </w:r>
+    </w:p>
+    <w:p>
+      <w:pPr>
+        <w:pStyle w:val="ListParagraph"/>
+        <w:numPr>
+          <w:ilvl w:val="1"/>
+          <w:numId w:val="2"/>
+        </w:numPr>
+      </w:pPr>
+      <w:r>
+        <w:t xml:space="preserve">In US </w:t>
+      </w:r>
+      <w:proofErr w:type="spellStart"/>
+      <w:r>
+        <w:t>corp</w:t>
+      </w:r>
+      <w:proofErr w:type="spellEnd"/>
+      <w:r>
+        <w:t xml:space="preserve"> constitute to only 20% of the </w:t>
+      </w:r>
+      <w:proofErr w:type="gramStart"/>
+      <w:r>
+        <w:t>business ,</w:t>
+      </w:r>
+      <w:proofErr w:type="gramEnd"/>
+      <w:r>
+        <w:t xml:space="preserve"> but they contribute 70 % of total business profits</w:t>
       </w:r>
     </w:p>
     <w:p>
@@ -1187,10 +1461,18 @@
         </w:numPr>
       </w:pPr>
       <w:r>
-        <w:t xml:space="preserve">Owners are protected from personal liability ( </w:t>
-      </w:r>
-      <w:r>
-        <w:t>in case business failure</w:t>
+        <w:t xml:space="preserve">Owners are protected from personal liability </w:t>
+      </w:r>
+      <w:proofErr w:type="gramStart"/>
+      <w:r>
+        <w:t xml:space="preserve">( </w:t>
+      </w:r>
+      <w:r>
+        <w:t>in</w:t>
+      </w:r>
+      <w:proofErr w:type="gramEnd"/>
+      <w:r>
+        <w:t xml:space="preserve"> case business failure</w:t>
       </w:r>
       <w:r>
         <w:t>)</w:t>
@@ -1205,7 +1487,15 @@
         </w:numPr>
       </w:pPr>
       <w:r>
-        <w:t>Max amount they can lose , is money invested in company</w:t>
+        <w:t xml:space="preserve">Max amount they can </w:t>
+      </w:r>
+      <w:proofErr w:type="gramStart"/>
+      <w:r>
+        <w:t>lose ,</w:t>
+      </w:r>
+      <w:proofErr w:type="gramEnd"/>
+      <w:r>
+        <w:t xml:space="preserve"> is money invested in company</w:t>
       </w:r>
     </w:p>
     <w:p>
@@ -1229,7 +1519,15 @@
         </w:numPr>
       </w:pPr>
       <w:r>
-        <w:t>Business income is passed through its owners( who have to pay personal taxes)</w:t>
+        <w:t xml:space="preserve">Business income is passed through its </w:t>
+      </w:r>
+      <w:proofErr w:type="gramStart"/>
+      <w:r>
+        <w:t>owners( who</w:t>
+      </w:r>
+      <w:proofErr w:type="gramEnd"/>
+      <w:r>
+        <w:t xml:space="preserve"> have to pay personal taxes)</w:t>
       </w:r>
     </w:p>
     <w:p>
@@ -1271,8 +1569,13 @@
         <w:sym w:font="Wingdings" w:char="F0E0"/>
       </w:r>
       <w:r>
-        <w:t xml:space="preserve"> Article of incorporation and ByLaws</w:t>
-      </w:r>
+        <w:t xml:space="preserve"> Article of incorporation and </w:t>
+      </w:r>
+      <w:proofErr w:type="spellStart"/>
+      <w:r>
+        <w:t>ByLaws</w:t>
+      </w:r>
+      <w:proofErr w:type="spellEnd"/>
     </w:p>
     <w:p>
       <w:pPr>
@@ -1295,7 +1598,15 @@
         </w:numPr>
       </w:pPr>
       <w:r>
-        <w:t xml:space="preserve">Imp documents ( contains responsibilities for owners </w:t>
+        <w:t xml:space="preserve">Imp documents </w:t>
+      </w:r>
+      <w:proofErr w:type="gramStart"/>
+      <w:r>
+        <w:t>( contains</w:t>
+      </w:r>
+      <w:proofErr w:type="gramEnd"/>
+      <w:r>
+        <w:t xml:space="preserve"> responsibilities for owners </w:t>
       </w:r>
       <w:r>
         <w:t>)</w:t>
@@ -1348,8 +1659,13 @@
       <w:r>
         <w:t xml:space="preserve">Individuals </w:t>
       </w:r>
-      <w:r>
-        <w:t>members(people</w:t>
+      <w:proofErr w:type="gramStart"/>
+      <w:r>
+        <w:t>members(</w:t>
+      </w:r>
+      <w:proofErr w:type="gramEnd"/>
+      <w:r>
+        <w:t>people</w:t>
       </w:r>
       <w:r>
         <w:t xml:space="preserve"> , sole)</w:t>
@@ -1400,10 +1716,18 @@
         <w:t xml:space="preserve"> shareholders </w:t>
       </w:r>
       <w:r>
-        <w:t>and shares</w:t>
-      </w:r>
-      <w:r>
-        <w:t xml:space="preserve"> , while in LLC </w:t>
+        <w:t xml:space="preserve">and </w:t>
+      </w:r>
+      <w:proofErr w:type="gramStart"/>
+      <w:r>
+        <w:t>shares</w:t>
+      </w:r>
+      <w:r>
+        <w:t xml:space="preserve"> ,</w:t>
+      </w:r>
+      <w:proofErr w:type="gramEnd"/>
+      <w:r>
+        <w:t xml:space="preserve"> while in LLC </w:t>
       </w:r>
       <w:r>
         <w:sym w:font="Wingdings" w:char="F0E0"/>
@@ -1429,8 +1753,13 @@
       <w:r>
         <w:t xml:space="preserve"> </w:t>
       </w:r>
-      <w:r>
-        <w:t>LLC : “members managed ” or “manager - managed”</w:t>
+      <w:proofErr w:type="gramStart"/>
+      <w:r>
+        <w:t>LLC :</w:t>
+      </w:r>
+      <w:proofErr w:type="gramEnd"/>
+      <w:r>
+        <w:t xml:space="preserve"> “members managed ” or “manager - managed”</w:t>
       </w:r>
       <w:r>
         <w:t xml:space="preserve"> ( much simple , smaller scale business) </w:t>
@@ -1445,13 +1774,29 @@
         </w:numPr>
       </w:pPr>
       <w:r>
-        <w:t xml:space="preserve">In corp </w:t>
+        <w:t xml:space="preserve">In </w:t>
+      </w:r>
+      <w:proofErr w:type="spellStart"/>
+      <w:r>
+        <w:t>corp</w:t>
+      </w:r>
+      <w:proofErr w:type="spellEnd"/>
+      <w:r>
+        <w:t xml:space="preserve"> </w:t>
       </w:r>
       <w:r>
         <w:sym w:font="Wingdings" w:char="F0E0"/>
       </w:r>
       <w:r>
-        <w:t xml:space="preserve"> board of directors , officers , shareholders </w:t>
+        <w:t xml:space="preserve"> board of </w:t>
+      </w:r>
+      <w:proofErr w:type="gramStart"/>
+      <w:r>
+        <w:t>directors ,</w:t>
+      </w:r>
+      <w:proofErr w:type="gramEnd"/>
+      <w:r>
+        <w:t xml:space="preserve"> officers , shareholders </w:t>
       </w:r>
       <w:r>
         <w:t>( large scale business)</w:t>
@@ -1586,7 +1931,15 @@
         <w:t>2) concept of stake holders</w:t>
       </w:r>
       <w:r>
-        <w:t xml:space="preserve"> ( all parties attached to business)</w:t>
+        <w:t xml:space="preserve"> </w:t>
+      </w:r>
+      <w:proofErr w:type="gramStart"/>
+      <w:r>
+        <w:t>( all</w:t>
+      </w:r>
+      <w:proofErr w:type="gramEnd"/>
+      <w:r>
+        <w:t xml:space="preserve"> parties attached to business)</w:t>
       </w:r>
     </w:p>
     <w:p>
@@ -1598,7 +1951,15 @@
         <w:sym w:font="Wingdings" w:char="F0E0"/>
       </w:r>
       <w:r>
-        <w:t xml:space="preserve"> employee , customers , suppliers , </w:t>
+        <w:t xml:space="preserve"> </w:t>
+      </w:r>
+      <w:proofErr w:type="gramStart"/>
+      <w:r>
+        <w:t>employee ,</w:t>
+      </w:r>
+      <w:proofErr w:type="gramEnd"/>
+      <w:r>
+        <w:t xml:space="preserve"> customers , suppliers , </w:t>
       </w:r>
       <w:r>
         <w:t>creditors</w:t>
@@ -1621,13 +1982,28 @@
     <w:p>
       <w:r>
         <w:tab/>
-        <w:t>Benefits , insurance , working environment , training</w:t>
+      </w:r>
+      <w:proofErr w:type="gramStart"/>
+      <w:r>
+        <w:t>Benefits ,</w:t>
+      </w:r>
+      <w:proofErr w:type="gramEnd"/>
+      <w:r>
+        <w:t xml:space="preserve"> insurance , working environment , training</w:t>
       </w:r>
       <w:r>
         <w:t xml:space="preserve"> , motivate employee , </w:t>
       </w:r>
       <w:r>
-        <w:t>( using these company will spend money on employee but on long term its going to attract people , efficient people …in return ppl will be more loyal and create more profits)</w:t>
+        <w:t xml:space="preserve">( using these company will spend money on employee but on long term </w:t>
+      </w:r>
+      <w:proofErr w:type="spellStart"/>
+      <w:r>
+        <w:t>its</w:t>
+      </w:r>
+      <w:proofErr w:type="spellEnd"/>
+      <w:r>
+        <w:t xml:space="preserve"> going to attract people , efficient people …in return ppl will be more loyal and create more profits)</w:t>
       </w:r>
       <w:r>
         <w:t xml:space="preserve"> </w:t>
@@ -1686,13 +2062,42 @@
     </w:p>
     <w:p>
       <w:r>
-        <w:t>5) survey done by Yoshimori ( 1995)</w:t>
-      </w:r>
-    </w:p>
-    <w:p>
-      <w:r>
-        <w:t xml:space="preserve"> in US and UK , they care about shareholders. While in others like Japan , Germany , France stakeholders are more impr</w:t>
-      </w:r>
+        <w:t xml:space="preserve">5) survey done by Yoshimori </w:t>
+      </w:r>
+      <w:proofErr w:type="gramStart"/>
+      <w:r>
+        <w:t>( 1995</w:t>
+      </w:r>
+      <w:proofErr w:type="gramEnd"/>
+      <w:r>
+        <w:t>)</w:t>
+      </w:r>
+    </w:p>
+    <w:p>
+      <w:r>
+        <w:t xml:space="preserve"> in US and </w:t>
+      </w:r>
+      <w:proofErr w:type="gramStart"/>
+      <w:r>
+        <w:t>UK ,</w:t>
+      </w:r>
+      <w:proofErr w:type="gramEnd"/>
+      <w:r>
+        <w:t xml:space="preserve"> they care about shareholders. While in others like </w:t>
+      </w:r>
+      <w:proofErr w:type="gramStart"/>
+      <w:r>
+        <w:t>Japan ,</w:t>
+      </w:r>
+      <w:proofErr w:type="gramEnd"/>
+      <w:r>
+        <w:t xml:space="preserve"> Germany , France stakeholders are more </w:t>
+      </w:r>
+      <w:proofErr w:type="spellStart"/>
+      <w:r>
+        <w:t>impr</w:t>
+      </w:r>
+      <w:proofErr w:type="spellEnd"/>
     </w:p>
     <w:p>
       <w:r>
@@ -1711,10 +2116,21 @@
         <w:rPr>
           <w:highlight w:val="green"/>
         </w:rPr>
-        <w:t>Toms Business Model</w:t>
-      </w:r>
-      <w:r>
-        <w:t xml:space="preserve"> , </w:t>
+        <w:t xml:space="preserve">Toms Business </w:t>
+      </w:r>
+      <w:proofErr w:type="gramStart"/>
+      <w:r>
+        <w:rPr>
+          <w:highlight w:val="green"/>
+        </w:rPr>
+        <w:t>Model</w:t>
+      </w:r>
+      <w:r>
+        <w:t xml:space="preserve"> ,</w:t>
+      </w:r>
+      <w:proofErr w:type="gramEnd"/>
+      <w:r>
+        <w:t xml:space="preserve"> </w:t>
       </w:r>
       <w:r>
         <w:t>one for one</w:t>
@@ -1731,7 +2147,15 @@
         <w:sym w:font="Wingdings" w:char="F0E0"/>
       </w:r>
       <w:r>
-        <w:t xml:space="preserve"> later on more choices were added , giving water , medical treatment , women’s rights  </w:t>
+        <w:t xml:space="preserve"> later on more choices were </w:t>
+      </w:r>
+      <w:proofErr w:type="gramStart"/>
+      <w:r>
+        <w:t>added ,</w:t>
+      </w:r>
+      <w:proofErr w:type="gramEnd"/>
+      <w:r>
+        <w:t xml:space="preserve"> giving water , medical treatment , women’s rights  </w:t>
       </w:r>
     </w:p>
     <w:p/>
@@ -1745,7 +2169,15 @@
     </w:p>
     <w:p>
       <w:r>
-        <w:t>How corp is man</w:t>
+        <w:t xml:space="preserve">How </w:t>
+      </w:r>
+      <w:proofErr w:type="spellStart"/>
+      <w:r>
+        <w:t>corp</w:t>
+      </w:r>
+      <w:proofErr w:type="spellEnd"/>
+      <w:r>
+        <w:t xml:space="preserve"> is man</w:t>
       </w:r>
       <w:r>
         <w:t>a</w:t>
@@ -1754,6 +2186,339 @@
         <w:t xml:space="preserve">ged and controlled </w:t>
       </w:r>
     </w:p>
+    <w:p>
+      <w:r>
+        <w:t xml:space="preserve">Shareholder &gt; 50% shares </w:t>
+      </w:r>
+      <w:r>
+        <w:sym w:font="Wingdings" w:char="F0E0"/>
+      </w:r>
+      <w:r>
+        <w:t xml:space="preserve"> majority shareholders</w:t>
+      </w:r>
+      <w:r>
+        <w:t xml:space="preserve"> </w:t>
+      </w:r>
+      <w:proofErr w:type="gramStart"/>
+      <w:r>
+        <w:t>( founders</w:t>
+      </w:r>
+      <w:proofErr w:type="gramEnd"/>
+      <w:r>
+        <w:t xml:space="preserve"> or </w:t>
+      </w:r>
+      <w:proofErr w:type="spellStart"/>
+      <w:r>
+        <w:t>descnednts</w:t>
+      </w:r>
+      <w:proofErr w:type="spellEnd"/>
+      <w:r>
+        <w:t>)</w:t>
+      </w:r>
+      <w:r>
+        <w:t xml:space="preserve"> ex: </w:t>
+      </w:r>
+      <w:proofErr w:type="spellStart"/>
+      <w:r>
+        <w:t>facebook</w:t>
+      </w:r>
+      <w:proofErr w:type="spellEnd"/>
+    </w:p>
+    <w:p>
+      <w:r>
+        <w:t xml:space="preserve">Mostly outside investors </w:t>
+      </w:r>
+      <w:r>
+        <w:sym w:font="Wingdings" w:char="F0E0"/>
+      </w:r>
+      <w:r>
+        <w:t xml:space="preserve"> minority shareholders</w:t>
+      </w:r>
+    </w:p>
+    <w:p>
+      <w:r>
+        <w:t xml:space="preserve">Highest governing body </w:t>
+      </w:r>
+      <w:r>
+        <w:sym w:font="Wingdings" w:char="F0E0"/>
+      </w:r>
+      <w:r>
+        <w:t xml:space="preserve"> board of directors</w:t>
+      </w:r>
+      <w:r>
+        <w:t xml:space="preserve"> </w:t>
+      </w:r>
+      <w:proofErr w:type="gramStart"/>
+      <w:r>
+        <w:t>( selected</w:t>
+      </w:r>
+      <w:proofErr w:type="gramEnd"/>
+      <w:r>
+        <w:t xml:space="preserve"> by shareholders)</w:t>
+      </w:r>
+    </w:p>
+    <w:p>
+      <w:pPr>
+        <w:shd w:val="clear" w:color="auto" w:fill="FFFFFF"/>
+        <w:spacing w:after="0" w:line="240" w:lineRule="auto"/>
+        <w:rPr>
+          <w:rFonts w:ascii="Arial" w:eastAsia="Times New Roman" w:hAnsi="Arial" w:cs="Arial"/>
+          <w:color w:val="333333"/>
+          <w:sz w:val="21"/>
+          <w:szCs w:val="21"/>
+          <w:lang w:eastAsia="en-IN"/>
+        </w:rPr>
+      </w:pPr>
+      <w:r>
+        <w:rPr>
+          <w:rFonts w:ascii="Arial" w:eastAsia="Times New Roman" w:hAnsi="Arial" w:cs="Arial"/>
+          <w:color w:val="333333"/>
+          <w:sz w:val="21"/>
+          <w:szCs w:val="21"/>
+          <w:lang w:eastAsia="en-IN"/>
+        </w:rPr>
+        <w:t>Good corporate governance requires a balance between insider directors and outside directors</w:t>
+      </w:r>
+    </w:p>
+    <w:p>
+      <w:pPr>
+        <w:shd w:val="clear" w:color="auto" w:fill="FFFFFF"/>
+        <w:spacing w:after="0" w:line="240" w:lineRule="auto"/>
+        <w:rPr>
+          <w:rFonts w:ascii="Arial" w:eastAsia="Times New Roman" w:hAnsi="Arial" w:cs="Arial"/>
+          <w:color w:val="333333"/>
+          <w:sz w:val="21"/>
+          <w:szCs w:val="21"/>
+          <w:lang w:eastAsia="en-IN"/>
+        </w:rPr>
+      </w:pPr>
+    </w:p>
+    <w:p>
+      <w:pPr>
+        <w:shd w:val="clear" w:color="auto" w:fill="FFFFFF"/>
+        <w:spacing w:after="0" w:line="240" w:lineRule="auto"/>
+        <w:rPr>
+          <w:rFonts w:ascii="Arial" w:eastAsia="Times New Roman" w:hAnsi="Arial" w:cs="Arial"/>
+          <w:color w:val="333333"/>
+          <w:sz w:val="21"/>
+          <w:szCs w:val="21"/>
+          <w:lang w:eastAsia="en-IN"/>
+        </w:rPr>
+      </w:pPr>
+      <w:r>
+        <w:rPr>
+          <w:rFonts w:ascii="Arial" w:eastAsia="Times New Roman" w:hAnsi="Arial" w:cs="Arial"/>
+          <w:color w:val="333333"/>
+          <w:sz w:val="21"/>
+          <w:szCs w:val="21"/>
+          <w:lang w:eastAsia="en-IN"/>
+        </w:rPr>
+        <w:t>Executive committee, Audit committee, Compensation committee, and the Nominating committees.</w:t>
+      </w:r>
+    </w:p>
+    <w:p>
+      <w:pPr>
+        <w:shd w:val="clear" w:color="auto" w:fill="FFFFFF"/>
+        <w:spacing w:after="0" w:line="240" w:lineRule="auto"/>
+        <w:rPr>
+          <w:rFonts w:ascii="Arial" w:eastAsia="Times New Roman" w:hAnsi="Arial" w:cs="Arial"/>
+          <w:color w:val="333333"/>
+          <w:sz w:val="21"/>
+          <w:szCs w:val="21"/>
+          <w:lang w:eastAsia="en-IN"/>
+        </w:rPr>
+      </w:pPr>
+    </w:p>
+    <w:p>
+      <w:pPr>
+        <w:shd w:val="clear" w:color="auto" w:fill="FFFFFF"/>
+        <w:spacing w:after="0" w:line="240" w:lineRule="auto"/>
+        <w:rPr>
+          <w:rFonts w:ascii="Arial" w:eastAsia="Times New Roman" w:hAnsi="Arial" w:cs="Arial"/>
+          <w:color w:val="333333"/>
+          <w:sz w:val="21"/>
+          <w:szCs w:val="21"/>
+          <w:lang w:eastAsia="en-IN"/>
+        </w:rPr>
+      </w:pPr>
+      <w:r>
+        <w:rPr>
+          <w:rFonts w:ascii="Arial" w:eastAsia="Times New Roman" w:hAnsi="Arial" w:cs="Arial"/>
+          <w:color w:val="333333"/>
+          <w:sz w:val="21"/>
+          <w:szCs w:val="21"/>
+          <w:lang w:eastAsia="en-IN"/>
+        </w:rPr>
+        <w:t xml:space="preserve">Executive committee </w:t>
+      </w:r>
+      <w:r>
+        <w:rPr>
+          <w:rFonts w:ascii="Arial" w:eastAsia="Times New Roman" w:hAnsi="Arial" w:cs="Arial"/>
+          <w:color w:val="333333"/>
+          <w:sz w:val="21"/>
+          <w:szCs w:val="21"/>
+          <w:lang w:eastAsia="en-IN"/>
+        </w:rPr>
+        <w:sym w:font="Wingdings" w:char="F0E0"/>
+      </w:r>
+      <w:r>
+        <w:rPr>
+          <w:rFonts w:ascii="Arial" w:eastAsia="Times New Roman" w:hAnsi="Arial" w:cs="Arial"/>
+          <w:color w:val="333333"/>
+          <w:sz w:val="21"/>
+          <w:szCs w:val="21"/>
+          <w:lang w:eastAsia="en-IN"/>
+        </w:rPr>
+        <w:t xml:space="preserve"> set priorities for the whole board</w:t>
+      </w:r>
+    </w:p>
+    <w:p>
+      <w:pPr>
+        <w:shd w:val="clear" w:color="auto" w:fill="FFFFFF"/>
+        <w:spacing w:after="0" w:line="240" w:lineRule="auto"/>
+        <w:rPr>
+          <w:rFonts w:ascii="Arial" w:eastAsia="Times New Roman" w:hAnsi="Arial" w:cs="Arial"/>
+          <w:color w:val="333333"/>
+          <w:sz w:val="21"/>
+          <w:szCs w:val="21"/>
+          <w:lang w:eastAsia="en-IN"/>
+        </w:rPr>
+      </w:pPr>
+    </w:p>
+    <w:p>
+      <w:pPr>
+        <w:shd w:val="clear" w:color="auto" w:fill="FFFFFF"/>
+        <w:spacing w:after="0" w:line="240" w:lineRule="auto"/>
+        <w:rPr>
+          <w:rFonts w:ascii="Arial" w:eastAsia="Times New Roman" w:hAnsi="Arial" w:cs="Arial"/>
+          <w:color w:val="333333"/>
+          <w:sz w:val="21"/>
+          <w:szCs w:val="21"/>
+          <w:lang w:eastAsia="en-IN"/>
+        </w:rPr>
+      </w:pPr>
+      <w:r>
+        <w:rPr>
+          <w:rFonts w:ascii="Arial" w:eastAsia="Times New Roman" w:hAnsi="Arial" w:cs="Arial"/>
+          <w:color w:val="333333"/>
+          <w:sz w:val="21"/>
+          <w:szCs w:val="21"/>
+          <w:lang w:eastAsia="en-IN"/>
+        </w:rPr>
+        <w:t xml:space="preserve">Audit </w:t>
+      </w:r>
+      <w:r>
+        <w:rPr>
+          <w:rFonts w:ascii="Arial" w:eastAsia="Times New Roman" w:hAnsi="Arial" w:cs="Arial"/>
+          <w:color w:val="333333"/>
+          <w:sz w:val="21"/>
+          <w:szCs w:val="21"/>
+          <w:lang w:eastAsia="en-IN"/>
+        </w:rPr>
+        <w:sym w:font="Wingdings" w:char="F0E0"/>
+      </w:r>
+      <w:r>
+        <w:rPr>
+          <w:rFonts w:ascii="Arial" w:eastAsia="Times New Roman" w:hAnsi="Arial" w:cs="Arial"/>
+          <w:color w:val="333333"/>
+          <w:sz w:val="21"/>
+          <w:szCs w:val="21"/>
+          <w:lang w:eastAsia="en-IN"/>
+        </w:rPr>
+        <w:t xml:space="preserve"> outside investors independent </w:t>
+      </w:r>
+    </w:p>
+    <w:p>
+      <w:pPr>
+        <w:shd w:val="clear" w:color="auto" w:fill="FFFFFF"/>
+        <w:rPr>
+          <w:rFonts w:ascii="Arial" w:eastAsia="Times New Roman" w:hAnsi="Arial" w:cs="Arial"/>
+          <w:color w:val="333333"/>
+          <w:sz w:val="21"/>
+          <w:szCs w:val="21"/>
+          <w:lang w:eastAsia="en-IN"/>
+        </w:rPr>
+      </w:pPr>
+    </w:p>
+    <w:p>
+      <w:pPr>
+        <w:shd w:val="clear" w:color="auto" w:fill="FFFFFF"/>
+        <w:rPr>
+          <w:rFonts w:ascii="Arial" w:eastAsia="Times New Roman" w:hAnsi="Arial" w:cs="Arial"/>
+          <w:color w:val="333333"/>
+          <w:sz w:val="21"/>
+          <w:szCs w:val="21"/>
+          <w:lang w:eastAsia="en-IN"/>
+        </w:rPr>
+      </w:pPr>
+      <w:r>
+        <w:rPr>
+          <w:rFonts w:ascii="Arial" w:eastAsia="Times New Roman" w:hAnsi="Arial" w:cs="Arial"/>
+          <w:color w:val="333333"/>
+          <w:sz w:val="21"/>
+          <w:szCs w:val="21"/>
+          <w:lang w:eastAsia="en-IN"/>
+        </w:rPr>
+        <w:t xml:space="preserve">Board of directors </w:t>
+      </w:r>
+      <w:r>
+        <w:rPr>
+          <w:rFonts w:ascii="Arial" w:eastAsia="Times New Roman" w:hAnsi="Arial" w:cs="Arial"/>
+          <w:color w:val="333333"/>
+          <w:sz w:val="21"/>
+          <w:szCs w:val="21"/>
+          <w:lang w:eastAsia="en-IN"/>
+        </w:rPr>
+        <w:sym w:font="Wingdings" w:char="F0E0"/>
+      </w:r>
+      <w:r>
+        <w:rPr>
+          <w:rFonts w:ascii="Arial" w:eastAsia="Times New Roman" w:hAnsi="Arial" w:cs="Arial"/>
+          <w:color w:val="333333"/>
+          <w:sz w:val="21"/>
+          <w:szCs w:val="21"/>
+          <w:lang w:eastAsia="en-IN"/>
+        </w:rPr>
+        <w:t xml:space="preserve"> s</w:t>
+      </w:r>
+      <w:r>
+        <w:rPr>
+          <w:rFonts w:ascii="Arial" w:eastAsia="Times New Roman" w:hAnsi="Arial" w:cs="Arial"/>
+          <w:color w:val="333333"/>
+          <w:sz w:val="21"/>
+          <w:szCs w:val="21"/>
+          <w:lang w:eastAsia="en-IN"/>
+        </w:rPr>
+        <w:t>elect and appoint senior executives and to supervise their performance. They also set major policies of a company, such as how much dividends to pay shareholders. They also determine the CEO's compensation and approve annual budgets.</w:t>
+      </w:r>
+    </w:p>
+    <w:p>
+      <w:pPr>
+        <w:shd w:val="clear" w:color="auto" w:fill="FFFFFF"/>
+        <w:spacing w:after="0" w:line="240" w:lineRule="auto"/>
+        <w:rPr>
+          <w:rFonts w:ascii="Arial" w:eastAsia="Times New Roman" w:hAnsi="Arial" w:cs="Arial"/>
+          <w:color w:val="333333"/>
+          <w:sz w:val="21"/>
+          <w:szCs w:val="21"/>
+          <w:lang w:eastAsia="en-IN"/>
+        </w:rPr>
+      </w:pPr>
+    </w:p>
+    <w:p>
+      <w:pPr>
+        <w:shd w:val="clear" w:color="auto" w:fill="FFFFFF"/>
+        <w:spacing w:after="0" w:line="240" w:lineRule="auto"/>
+        <w:rPr>
+          <w:rFonts w:ascii="Arial" w:eastAsia="Times New Roman" w:hAnsi="Arial" w:cs="Arial"/>
+          <w:color w:val="333333"/>
+          <w:sz w:val="21"/>
+          <w:szCs w:val="21"/>
+          <w:lang w:eastAsia="en-IN"/>
+        </w:rPr>
+      </w:pPr>
+    </w:p>
+    <w:p/>
     <w:p/>
     <w:p>
       <w:r>
@@ -2477,6 +3242,11 @@
       <w:szCs w:val="32"/>
     </w:rPr>
   </w:style>
+  <w:style w:type="character" w:customStyle="1" w:styleId="cds-263">
+    <w:name w:val="cds-263"/>
+    <w:basedOn w:val="DefaultParagraphFont"/>
+    <w:rsid w:val="00C643EF"/>
+  </w:style>
 </w:styles>
 </file>
 

</xml_diff>